<commit_message>
mini correction format conclu
</commit_message>
<xml_diff>
--- a/Rapport/Partie VI/VI conclusion.docx
+++ b/Rapport/Partie VI/VI conclusion.docx
@@ -4,7 +4,7 @@
   <w:body>
     <w:p>
       <w:pPr>
-        <w:pStyle w:val="Titre1"/>
+        <w:pStyle w:val="Titre"/>
       </w:pPr>
       <w:r>
         <w:t>VI) Conclusion</w:t>
@@ -17,15 +17,25 @@
     </w:p>
     <w:p>
       <w:pPr>
-        <w:pStyle w:val="Titre2"/>
+        <w:pStyle w:val="Paragraphedeliste"/>
         <w:numPr>
           <w:ilvl w:val="0"/>
           <w:numId w:val="2"/>
         </w:numPr>
-      </w:pPr>
-      <w:r>
+        <w:rPr>
+          <w:b/>
+          <w:sz w:val="28"/>
+        </w:rPr>
+      </w:pPr>
+      <w:r>
+        <w:rPr>
+          <w:b/>
+          <w:sz w:val="28"/>
+        </w:rPr>
         <w:t>Bilan</w:t>
       </w:r>
+      <w:bookmarkStart w:id="0" w:name="_GoBack"/>
+      <w:bookmarkEnd w:id="0"/>
     </w:p>
     <w:p>
       <w:pPr>
@@ -196,7 +206,35 @@
           <w:sz w:val="24"/>
           <w:szCs w:val="24"/>
         </w:rPr>
-        <w:t>fonctionnel a présenté et pouvant être récupéré puis amélioré par d’autre développeur. Nous nous sommes donc concentrés sur les fonctions principales indispensables avec comme objectif un code clair et commenté (</w:t>
+        <w:t>fonctionnel a présenté et pouvant être récupéré puis amélioré par d’autre</w:t>
+      </w:r>
+      <w:r>
+        <w:rPr>
+          <w:sz w:val="24"/>
+          <w:szCs w:val="24"/>
+        </w:rPr>
+        <w:t xml:space="preserve">s </w:t>
+      </w:r>
+      <w:r>
+        <w:rPr>
+          <w:sz w:val="24"/>
+          <w:szCs w:val="24"/>
+        </w:rPr>
+        <w:t>développeur</w:t>
+      </w:r>
+      <w:r>
+        <w:rPr>
+          <w:sz w:val="24"/>
+          <w:szCs w:val="24"/>
+        </w:rPr>
+        <w:t>s</w:t>
+      </w:r>
+      <w:r>
+        <w:rPr>
+          <w:sz w:val="24"/>
+          <w:szCs w:val="24"/>
+        </w:rPr>
+        <w:t>. Nous nous sommes donc concentrés sur les fonctions principales indispensables avec comme objectif un code clair et commenté (</w:t>
       </w:r>
       <w:proofErr w:type="spellStart"/>
       <w:r>
@@ -272,13 +310,21 @@
     </w:p>
     <w:p>
       <w:pPr>
-        <w:pStyle w:val="Titre2"/>
+        <w:pStyle w:val="Paragraphedeliste"/>
         <w:numPr>
           <w:ilvl w:val="0"/>
           <w:numId w:val="2"/>
         </w:numPr>
-      </w:pPr>
-      <w:r>
+        <w:rPr>
+          <w:b/>
+          <w:sz w:val="28"/>
+        </w:rPr>
+      </w:pPr>
+      <w:r>
+        <w:rPr>
+          <w:b/>
+          <w:sz w:val="28"/>
+        </w:rPr>
         <w:t>Ce que nous a apporté ce projet</w:t>
       </w:r>
     </w:p>
@@ -464,14 +510,7 @@
           <w:sz w:val="24"/>
           <w:szCs w:val="24"/>
         </w:rPr>
-        <w:t xml:space="preserve"> bénéfique pour </w:t>
-      </w:r>
-      <w:r>
-        <w:rPr>
-          <w:sz w:val="24"/>
-          <w:szCs w:val="24"/>
-        </w:rPr>
-        <w:t>des projets futurs que ce soit dans les études ou dans la vie professionnelle.</w:t>
+        <w:t xml:space="preserve"> bénéfique pour des projets futurs que ce soit dans les études ou dans la vie professionnelle.</w:t>
       </w:r>
     </w:p>
     <w:p>
@@ -486,17 +525,25 @@
     </w:p>
     <w:p>
       <w:pPr>
-        <w:pStyle w:val="Titre2"/>
+        <w:pStyle w:val="Paragraphedeliste"/>
         <w:numPr>
           <w:ilvl w:val="0"/>
           <w:numId w:val="2"/>
         </w:numPr>
-      </w:pPr>
-      <w:bookmarkStart w:id="0" w:name="_Toc284052916"/>
-      <w:r>
+        <w:rPr>
+          <w:b/>
+          <w:sz w:val="28"/>
+        </w:rPr>
+      </w:pPr>
+      <w:bookmarkStart w:id="1" w:name="_Toc284052916"/>
+      <w:r>
+        <w:rPr>
+          <w:b/>
+          <w:sz w:val="28"/>
+        </w:rPr>
         <w:t>Améliorations possibles du logiciel</w:t>
       </w:r>
-      <w:bookmarkEnd w:id="0"/>
+      <w:bookmarkEnd w:id="1"/>
     </w:p>
     <w:p>
       <w:pPr>
@@ -523,16 +570,7 @@
           <w:sz w:val="24"/>
           <w:szCs w:val="24"/>
         </w:rPr>
-        <w:t>Le logiciel côté serveur comme client peut subir de nombreuses améliorations telles qu’un ajout de calcul d</w:t>
-      </w:r>
-      <w:bookmarkStart w:id="1" w:name="_GoBack"/>
-      <w:bookmarkEnd w:id="1"/>
-      <w:r>
-        <w:rPr>
-          <w:sz w:val="24"/>
-          <w:szCs w:val="24"/>
-        </w:rPr>
-        <w:t xml:space="preserve">e probabilité de gagner en fonction des cartes visibles. On pourrait, par exemple, aussi ajouter de nouvelles règles de poker pour permettre aux joueurs de choisir quel type de partie il </w:t>
+        <w:t xml:space="preserve">Le logiciel côté serveur comme client peut subir de nombreuses améliorations telles qu’un ajout de calcul de probabilité de gagner en fonction des cartes visibles. On pourrait, par exemple, aussi ajouter de nouvelles règles de poker pour permettre aux joueurs de choisir quel type de partie il </w:t>
       </w:r>
       <w:r>
         <w:rPr>
@@ -931,7 +969,7 @@
     <w:lsdException w:name="Medium Shading 2 Accent 1" w:semiHidden="0" w:uiPriority="64" w:unhideWhenUsed="0"/>
     <w:lsdException w:name="Medium List 1 Accent 1" w:semiHidden="0" w:uiPriority="65" w:unhideWhenUsed="0"/>
     <w:lsdException w:name="Revision" w:unhideWhenUsed="0"/>
-    <w:lsdException w:name="List Paragraph" w:semiHidden="0" w:uiPriority="34" w:unhideWhenUsed="0" w:qFormat="1"/>
+    <w:lsdException w:name="List Paragraph" w:semiHidden="0" w:unhideWhenUsed="0" w:qFormat="1"/>
     <w:lsdException w:name="Quote" w:semiHidden="0" w:uiPriority="29" w:unhideWhenUsed="0" w:qFormat="1"/>
     <w:lsdException w:name="Intense Quote" w:semiHidden="0" w:uiPriority="30" w:unhideWhenUsed="0" w:qFormat="1"/>
     <w:lsdException w:name="Medium List 2 Accent 1" w:semiHidden="0" w:uiPriority="66" w:unhideWhenUsed="0"/>
@@ -1137,6 +1175,59 @@
       <w:szCs w:val="26"/>
     </w:rPr>
   </w:style>
+  <w:style w:type="paragraph" w:styleId="Titre">
+    <w:name w:val="Title"/>
+    <w:basedOn w:val="Normal"/>
+    <w:next w:val="Normal"/>
+    <w:link w:val="TitreCar"/>
+    <w:uiPriority w:val="10"/>
+    <w:qFormat/>
+    <w:rsid w:val="00495CEF"/>
+    <w:pPr>
+      <w:pBdr>
+        <w:bottom w:val="single" w:sz="8" w:space="4" w:color="4F81BD" w:themeColor="accent1"/>
+      </w:pBdr>
+      <w:spacing w:after="300" w:line="240" w:lineRule="auto"/>
+      <w:contextualSpacing/>
+    </w:pPr>
+    <w:rPr>
+      <w:rFonts w:asciiTheme="majorHAnsi" w:eastAsiaTheme="majorEastAsia" w:hAnsiTheme="majorHAnsi" w:cstheme="majorBidi"/>
+      <w:color w:val="17365D" w:themeColor="text2" w:themeShade="BF"/>
+      <w:spacing w:val="5"/>
+      <w:kern w:val="28"/>
+      <w:sz w:val="52"/>
+      <w:szCs w:val="52"/>
+    </w:rPr>
+  </w:style>
+  <w:style w:type="character" w:customStyle="1" w:styleId="TitreCar">
+    <w:name w:val="Titre Car"/>
+    <w:basedOn w:val="Policepardfaut"/>
+    <w:link w:val="Titre"/>
+    <w:uiPriority w:val="10"/>
+    <w:rsid w:val="00495CEF"/>
+    <w:rPr>
+      <w:rFonts w:asciiTheme="majorHAnsi" w:eastAsiaTheme="majorEastAsia" w:hAnsiTheme="majorHAnsi" w:cstheme="majorBidi"/>
+      <w:color w:val="17365D" w:themeColor="text2" w:themeShade="BF"/>
+      <w:spacing w:val="5"/>
+      <w:kern w:val="28"/>
+      <w:sz w:val="52"/>
+      <w:szCs w:val="52"/>
+    </w:rPr>
+  </w:style>
+  <w:style w:type="paragraph" w:styleId="Paragraphedeliste">
+    <w:name w:val="List Paragraph"/>
+    <w:basedOn w:val="Normal"/>
+    <w:uiPriority w:val="99"/>
+    <w:qFormat/>
+    <w:rsid w:val="009A5D58"/>
+    <w:pPr>
+      <w:ind w:left="720"/>
+      <w:contextualSpacing/>
+    </w:pPr>
+    <w:rPr>
+      <w:rFonts w:ascii="Calibri" w:eastAsia="Calibri" w:hAnsi="Calibri" w:cs="Times New Roman"/>
+    </w:rPr>
+  </w:style>
 </w:styles>
 </file>
 
@@ -1207,7 +1298,7 @@
     <w:lsdException w:name="Medium Shading 2 Accent 1" w:semiHidden="0" w:uiPriority="64" w:unhideWhenUsed="0"/>
     <w:lsdException w:name="Medium List 1 Accent 1" w:semiHidden="0" w:uiPriority="65" w:unhideWhenUsed="0"/>
     <w:lsdException w:name="Revision" w:unhideWhenUsed="0"/>
-    <w:lsdException w:name="List Paragraph" w:semiHidden="0" w:uiPriority="34" w:unhideWhenUsed="0" w:qFormat="1"/>
+    <w:lsdException w:name="List Paragraph" w:semiHidden="0" w:unhideWhenUsed="0" w:qFormat="1"/>
     <w:lsdException w:name="Quote" w:semiHidden="0" w:uiPriority="29" w:unhideWhenUsed="0" w:qFormat="1"/>
     <w:lsdException w:name="Intense Quote" w:semiHidden="0" w:uiPriority="30" w:unhideWhenUsed="0" w:qFormat="1"/>
     <w:lsdException w:name="Medium List 2 Accent 1" w:semiHidden="0" w:uiPriority="66" w:unhideWhenUsed="0"/>
@@ -1411,6 +1502,59 @@
       <w:color w:val="4F81BD" w:themeColor="accent1"/>
       <w:sz w:val="26"/>
       <w:szCs w:val="26"/>
+    </w:rPr>
+  </w:style>
+  <w:style w:type="paragraph" w:styleId="Titre">
+    <w:name w:val="Title"/>
+    <w:basedOn w:val="Normal"/>
+    <w:next w:val="Normal"/>
+    <w:link w:val="TitreCar"/>
+    <w:uiPriority w:val="10"/>
+    <w:qFormat/>
+    <w:rsid w:val="00495CEF"/>
+    <w:pPr>
+      <w:pBdr>
+        <w:bottom w:val="single" w:sz="8" w:space="4" w:color="4F81BD" w:themeColor="accent1"/>
+      </w:pBdr>
+      <w:spacing w:after="300" w:line="240" w:lineRule="auto"/>
+      <w:contextualSpacing/>
+    </w:pPr>
+    <w:rPr>
+      <w:rFonts w:asciiTheme="majorHAnsi" w:eastAsiaTheme="majorEastAsia" w:hAnsiTheme="majorHAnsi" w:cstheme="majorBidi"/>
+      <w:color w:val="17365D" w:themeColor="text2" w:themeShade="BF"/>
+      <w:spacing w:val="5"/>
+      <w:kern w:val="28"/>
+      <w:sz w:val="52"/>
+      <w:szCs w:val="52"/>
+    </w:rPr>
+  </w:style>
+  <w:style w:type="character" w:customStyle="1" w:styleId="TitreCar">
+    <w:name w:val="Titre Car"/>
+    <w:basedOn w:val="Policepardfaut"/>
+    <w:link w:val="Titre"/>
+    <w:uiPriority w:val="10"/>
+    <w:rsid w:val="00495CEF"/>
+    <w:rPr>
+      <w:rFonts w:asciiTheme="majorHAnsi" w:eastAsiaTheme="majorEastAsia" w:hAnsiTheme="majorHAnsi" w:cstheme="majorBidi"/>
+      <w:color w:val="17365D" w:themeColor="text2" w:themeShade="BF"/>
+      <w:spacing w:val="5"/>
+      <w:kern w:val="28"/>
+      <w:sz w:val="52"/>
+      <w:szCs w:val="52"/>
+    </w:rPr>
+  </w:style>
+  <w:style w:type="paragraph" w:styleId="Paragraphedeliste">
+    <w:name w:val="List Paragraph"/>
+    <w:basedOn w:val="Normal"/>
+    <w:uiPriority w:val="99"/>
+    <w:qFormat/>
+    <w:rsid w:val="009A5D58"/>
+    <w:pPr>
+      <w:ind w:left="720"/>
+      <w:contextualSpacing/>
+    </w:pPr>
+    <w:rPr>
+      <w:rFonts w:ascii="Calibri" w:eastAsia="Calibri" w:hAnsi="Calibri" w:cs="Times New Roman"/>
     </w:rPr>
   </w:style>
 </w:styles>

</xml_diff>